<commit_message>
Resized the image so it fits on 1 page
</commit_message>
<xml_diff>
--- a/module-1/Morrow-Assignment1_2.docx
+++ b/module-1/Morrow-Assignment1_2.docx
@@ -18,15 +18,13 @@
         <w:t>Setup)</w:t>
       </w:r>
     </w:p>
-    <w:p/>
     <w:p>
       <w:r>
         <w:rPr>
           <w:noProof/>
         </w:rPr>
-        <w:lastRenderedPageBreak/>
         <w:drawing>
-          <wp:inline distT="0" distB="0" distL="0" distR="0" wp14:anchorId="5F0FD7C5" wp14:editId="286003DF">
+          <wp:inline distT="0" distB="0" distL="0" distR="0" wp14:anchorId="5F0FD7C5" wp14:editId="34617527">
             <wp:extent cx="4076910" cy="7531487"/>
             <wp:effectExtent l="0" t="0" r="0" b="0"/>
             <wp:docPr id="1499549205" name="Picture 1" descr="A screenshot of a computer program&#10;&#10;Description automatically generated"/>

</xml_diff>

<commit_message>
Added screen shot from GitHub Module 1 directory
</commit_message>
<xml_diff>
--- a/module-1/Morrow-Assignment1_2.docx
+++ b/module-1/Morrow-Assignment1_2.docx
@@ -15,7 +15,10 @@
         <w:t xml:space="preserve">GitHub Repository </w:t>
       </w:r>
       <w:r>
-        <w:t>Setup)</w:t>
+        <w:t>Setup</w:t>
+      </w:r>
+      <w:r>
+        <w:t>)</w:t>
       </w:r>
     </w:p>
     <w:p>
@@ -48,6 +51,49 @@
                     <a:xfrm>
                       <a:off x="0" y="0"/>
                       <a:ext cx="4076910" cy="7531487"/>
+                    </a:xfrm>
+                    <a:prstGeom prst="rect">
+                      <a:avLst/>
+                    </a:prstGeom>
+                  </pic:spPr>
+                </pic:pic>
+              </a:graphicData>
+            </a:graphic>
+          </wp:inline>
+        </w:drawing>
+      </w:r>
+    </w:p>
+    <w:p>
+      <w:r>
+        <w:rPr>
+          <w:noProof/>
+        </w:rPr>
+        <w:lastRenderedPageBreak/>
+        <w:drawing>
+          <wp:inline distT="0" distB="0" distL="0" distR="0" wp14:anchorId="53D4C910" wp14:editId="36AEFEF1">
+            <wp:extent cx="5943600" cy="1452880"/>
+            <wp:effectExtent l="0" t="0" r="0" b="0"/>
+            <wp:docPr id="785347242" name="Picture 1"/>
+            <wp:cNvGraphicFramePr>
+              <a:graphicFrameLocks xmlns:a="http://schemas.openxmlformats.org/drawingml/2006/main" noChangeAspect="1"/>
+            </wp:cNvGraphicFramePr>
+            <a:graphic xmlns:a="http://schemas.openxmlformats.org/drawingml/2006/main">
+              <a:graphicData uri="http://schemas.openxmlformats.org/drawingml/2006/picture">
+                <pic:pic xmlns:pic="http://schemas.openxmlformats.org/drawingml/2006/picture">
+                  <pic:nvPicPr>
+                    <pic:cNvPr id="785347242" name=""/>
+                    <pic:cNvPicPr/>
+                  </pic:nvPicPr>
+                  <pic:blipFill>
+                    <a:blip r:embed="rId5"/>
+                    <a:stretch>
+                      <a:fillRect/>
+                    </a:stretch>
+                  </pic:blipFill>
+                  <pic:spPr>
+                    <a:xfrm>
+                      <a:off x="0" y="0"/>
+                      <a:ext cx="5943600" cy="1452880"/>
                     </a:xfrm>
                     <a:prstGeom prst="rect">
                       <a:avLst/>

</xml_diff>

<commit_message>
Added repository url to document
</commit_message>
<xml_diff>
--- a/module-1/Morrow-Assignment1_2.docx
+++ b/module-1/Morrow-Assignment1_2.docx
@@ -105,6 +105,32 @@
           </wp:inline>
         </w:drawing>
       </w:r>
+    </w:p>
+    <w:p/>
+    <w:p>
+      <w:pPr>
+        <w:rPr>
+          <w:b/>
+          <w:bCs/>
+        </w:rPr>
+      </w:pPr>
+      <w:r>
+        <w:rPr>
+          <w:b/>
+          <w:bCs/>
+        </w:rPr>
+        <w:t>URL of my repository</w:t>
+      </w:r>
+    </w:p>
+    <w:p>
+      <w:hyperlink r:id="rId6" w:history="1">
+        <w:r>
+          <w:rPr>
+            <w:rStyle w:val="Hyperlink"/>
+          </w:rPr>
+          <w:t>https://github.com/CyberDev79/csd-310</w:t>
+        </w:r>
+      </w:hyperlink>
     </w:p>
     <w:sectPr>
       <w:pgSz w:w="12240" w:h="15840"/>
@@ -719,7 +745,6 @@
   <w:style w:type="character" w:default="1" w:styleId="DefaultParagraphFont">
     <w:name w:val="Default Paragraph Font"/>
     <w:uiPriority w:val="1"/>
-    <w:semiHidden/>
     <w:unhideWhenUsed/>
   </w:style>
   <w:style w:type="table" w:default="1" w:styleId="TableNormal">
@@ -1031,6 +1056,29 @@
       <w:smallCaps/>
       <w:color w:val="0F4761" w:themeColor="accent1" w:themeShade="BF"/>
       <w:spacing w:val="5"/>
+    </w:rPr>
+  </w:style>
+  <w:style w:type="character" w:styleId="Hyperlink">
+    <w:name w:val="Hyperlink"/>
+    <w:basedOn w:val="DefaultParagraphFont"/>
+    <w:uiPriority w:val="99"/>
+    <w:unhideWhenUsed/>
+    <w:rsid w:val="00116559"/>
+    <w:rPr>
+      <w:color w:val="467886" w:themeColor="hyperlink"/>
+      <w:u w:val="single"/>
+    </w:rPr>
+  </w:style>
+  <w:style w:type="character" w:styleId="UnresolvedMention">
+    <w:name w:val="Unresolved Mention"/>
+    <w:basedOn w:val="DefaultParagraphFont"/>
+    <w:uiPriority w:val="99"/>
+    <w:semiHidden/>
+    <w:unhideWhenUsed/>
+    <w:rsid w:val="00116559"/>
+    <w:rPr>
+      <w:color w:val="605E5C"/>
+      <w:shd w:val="clear" w:color="auto" w:fill="E1DFDD"/>
     </w:rPr>
   </w:style>
 </w:styles>

</xml_diff>

<commit_message>
Updated the document for everything to fit on 1 page
</commit_message>
<xml_diff>
--- a/module-1/Morrow-Assignment1_2.docx
+++ b/module-1/Morrow-Assignment1_2.docx
@@ -27,10 +27,10 @@
           <w:noProof/>
         </w:rPr>
         <w:drawing>
-          <wp:inline distT="0" distB="0" distL="0" distR="0" wp14:anchorId="5F0FD7C5" wp14:editId="34617527">
-            <wp:extent cx="4076910" cy="7531487"/>
+          <wp:inline distT="0" distB="0" distL="0" distR="0" wp14:anchorId="0F733D82" wp14:editId="4BD12DC4">
+            <wp:extent cx="4064209" cy="5131064"/>
             <wp:effectExtent l="0" t="0" r="0" b="0"/>
-            <wp:docPr id="1499549205" name="Picture 1" descr="A screenshot of a computer program&#10;&#10;Description automatically generated"/>
+            <wp:docPr id="1163220269" name="Picture 1" descr="A screenshot of a computer program&#10;&#10;Description automatically generated"/>
             <wp:cNvGraphicFramePr>
               <a:graphicFrameLocks xmlns:a="http://schemas.openxmlformats.org/drawingml/2006/main" noChangeAspect="1"/>
             </wp:cNvGraphicFramePr>
@@ -38,7 +38,7 @@
               <a:graphicData uri="http://schemas.openxmlformats.org/drawingml/2006/picture">
                 <pic:pic xmlns:pic="http://schemas.openxmlformats.org/drawingml/2006/picture">
                   <pic:nvPicPr>
-                    <pic:cNvPr id="1499549205" name="Picture 1" descr="A screenshot of a computer program&#10;&#10;Description automatically generated"/>
+                    <pic:cNvPr id="1163220269" name="Picture 1" descr="A screenshot of a computer program&#10;&#10;Description automatically generated"/>
                     <pic:cNvPicPr/>
                   </pic:nvPicPr>
                   <pic:blipFill>
@@ -50,7 +50,7 @@
                   <pic:spPr>
                     <a:xfrm>
                       <a:off x="0" y="0"/>
-                      <a:ext cx="4076910" cy="7531487"/>
+                      <a:ext cx="4064209" cy="5131064"/>
                     </a:xfrm>
                     <a:prstGeom prst="rect">
                       <a:avLst/>
@@ -68,7 +68,6 @@
         <w:rPr>
           <w:noProof/>
         </w:rPr>
-        <w:lastRenderedPageBreak/>
         <w:drawing>
           <wp:inline distT="0" distB="0" distL="0" distR="0" wp14:anchorId="53D4C910" wp14:editId="36AEFEF1">
             <wp:extent cx="5943600" cy="1452880"/>
@@ -106,7 +105,6 @@
         </w:drawing>
       </w:r>
     </w:p>
-    <w:p/>
     <w:p>
       <w:pPr>
         <w:rPr>
@@ -745,6 +743,7 @@
   <w:style w:type="character" w:default="1" w:styleId="DefaultParagraphFont">
     <w:name w:val="Default Paragraph Font"/>
     <w:uiPriority w:val="1"/>
+    <w:semiHidden/>
     <w:unhideWhenUsed/>
   </w:style>
   <w:style w:type="table" w:default="1" w:styleId="TableNormal">

</xml_diff>